<commit_message>
nova pasta no gitignore
</commit_message>
<xml_diff>
--- a/Projeto_dissertacao.docx
+++ b/Projeto_dissertacao.docx
@@ -48,7 +48,7 @@
         <w:t xml:space="preserve">Ramalho</w:t>
       </w:r>
     </w:p>
-    <w:bookmarkStart w:id="25" w:name="introdução"/>
+    <w:bookmarkStart w:id="29" w:name="introdução"/>
     <w:p>
       <w:pPr>
         <w:pStyle w:val="Heading2"/>
@@ -79,7 +79,7 @@
         <w:pStyle w:val="BodyText"/>
       </w:pPr>
       <w:r>
-        <w:t xml:space="preserve">Um dos tipos de ativos que se tornou muito popular nos últimos 5 anos</w:t>
+        <w:t xml:space="preserve">Um dos tipos de ativos que se tornou muito popular nos últimos 5 anos são os fundos de investimento imobiliário (FII)</w:t>
       </w:r>
       <w:r>
         <w:t xml:space="preserve"> </w:t>
@@ -91,13 +91,110 @@
         <w:t xml:space="preserve"> </w:t>
       </w:r>
       <w:r>
-        <w:t xml:space="preserve">são os fundos de investimento imobiliário que por suas características fiscais e nível de risco acaba se encaixando bem às preferências do pequeno investidor brasileiro, que por muito tempo teve na poupança, uma opção de baixo risco a sua única forma de investir suas reservas financeiras.</w:t>
+        <w:t xml:space="preserve">que por suas características fiscais e nível de risco relativamente baixo acaba se encaixando bem às preferências do pequeno investidor brasileiro, que por muito tempo teve apenas na poupança uma opção de baixo risco e única forma de investir suas reservas financeiras em longo prazo.</w:t>
       </w:r>
     </w:p>
-    <w:bookmarkStart w:id="24" w:name="refs"/>
-    <w:bookmarkStart w:id="21" w:name="ref-b32023"/>
     <w:p>
       <w:pPr>
+        <w:pStyle w:val="BodyText"/>
+      </w:pPr>
+      <w:r>
+        <w:t xml:space="preserve">Outro fator que contribuiu para o aumento no número de investidores do tipo pesoa física no mercado dos FII foi a oscilação negativa na taxa SELIC (Sistema Especial de Liquidação e de Custodia) como pode ser visto na</w:t>
+      </w:r>
+      <w:r>
+        <w:t xml:space="preserve"> </w:t>
+      </w:r>
+      <w:hyperlink w:anchor="fig-selic">
+        <w:r>
+          <w:rPr>
+            <w:rStyle w:val="Hyperlink"/>
+          </w:rPr>
+          <w:t xml:space="preserve">Figure 1</w:t>
+        </w:r>
+      </w:hyperlink>
+    </w:p>
+    <w:tbl>
+      <w:tblPr>
+        <w:tblStyle w:val="Table"/>
+        <w:tblW w:type="pct" w:w="5000"/>
+        <w:tblLook w:firstRow="0" w:lastRow="0" w:firstColumn="0" w:lastColumn="0" w:noHBand="0" w:noVBand="0" w:val="0000"/>
+        <w:jc w:val="start"/>
+      </w:tblPr>
+      <w:tblGrid>
+        <w:gridCol w:w="7920"/>
+      </w:tblGrid>
+      <w:tr>
+        <w:tc>
+          <w:tcPr/>
+          <w:bookmarkStart w:id="23" w:name="fig-selic"/>
+          <w:p>
+            <w:pPr>
+              <w:jc w:val="center"/>
+            </w:pPr>
+            <w:r>
+              <w:drawing>
+                <wp:inline>
+                  <wp:extent cx="4620126" cy="3696101"/>
+                  <wp:effectExtent b="0" l="0" r="0" t="0"/>
+                  <wp:docPr descr="" title="" id="21" name="Picture"/>
+                  <a:graphic>
+                    <a:graphicData uri="http://schemas.openxmlformats.org/drawingml/2006/picture">
+                      <pic:pic>
+                        <pic:nvPicPr>
+                          <pic:cNvPr descr="Projeto_dissertacao_files/figure-docx/fig-selic-1.png" id="22" name="Picture"/>
+                          <pic:cNvPicPr>
+                            <a:picLocks noChangeArrowheads="1" noChangeAspect="1"/>
+                          </pic:cNvPicPr>
+                        </pic:nvPicPr>
+                        <pic:blipFill>
+                          <a:blip r:embed="rId20"/>
+                          <a:stretch>
+                            <a:fillRect/>
+                          </a:stretch>
+                        </pic:blipFill>
+                        <pic:spPr bwMode="auto">
+                          <a:xfrm>
+                            <a:off x="0" y="0"/>
+                            <a:ext cx="4620126" cy="3696101"/>
+                          </a:xfrm>
+                          <a:prstGeom prst="rect">
+                            <a:avLst/>
+                          </a:prstGeom>
+                          <a:noFill/>
+                          <a:ln w="9525">
+                            <a:noFill/>
+                            <a:headEnd/>
+                            <a:tailEnd/>
+                          </a:ln>
+                        </pic:spPr>
+                      </pic:pic>
+                    </a:graphicData>
+                  </a:graphic>
+                </wp:inline>
+              </w:drawing>
+            </w:r>
+          </w:p>
+          <w:p>
+            <w:pPr>
+              <w:jc w:val="center"/>
+            </w:pPr>
+            <w:pPr>
+              <w:jc w:val="start"/>
+              <w:spacing w:before="200"/>
+              <w:pStyle w:val="ImageCaption"/>
+            </w:pPr>
+            <w:r>
+              <w:t xml:space="preserve">Figure 1: Elaboração própria - fonte: Banco Central do Brasil</w:t>
+            </w:r>
+          </w:p>
+          <w:bookmarkEnd w:id="23"/>
+        </w:tc>
+      </w:tr>
+    </w:tbl>
+    <w:bookmarkStart w:id="28" w:name="refs"/>
+    <w:bookmarkStart w:id="25" w:name="ref-b32023"/>
+    <w:p>
+      <w:pPr>
         <w:pStyle w:val="Bibliography"/>
       </w:pPr>
       <w:r>
@@ -112,7 +209,7 @@
       <w:r>
         <w:t xml:space="preserve"> </w:t>
       </w:r>
-      <w:hyperlink r:id="rId20">
+      <w:hyperlink r:id="rId24">
         <w:r>
           <w:rPr>
             <w:rStyle w:val="Hyperlink"/>
@@ -124,8 +221,8 @@
         <w:t xml:space="preserve">.</w:t>
       </w:r>
     </w:p>
-    <w:bookmarkEnd w:id="21"/>
-    <w:bookmarkStart w:id="23" w:name="ref-spc2018"/>
+    <w:bookmarkEnd w:id="25"/>
+    <w:bookmarkStart w:id="27" w:name="ref-spc2018"/>
     <w:p>
       <w:pPr>
         <w:pStyle w:val="Bibliography"/>
@@ -142,7 +239,7 @@
       <w:r>
         <w:t xml:space="preserve"> </w:t>
       </w:r>
-      <w:hyperlink r:id="rId22">
+      <w:hyperlink r:id="rId26">
         <w:r>
           <w:rPr>
             <w:rStyle w:val="Hyperlink"/>
@@ -154,9 +251,9 @@
         <w:t xml:space="preserve">.</w:t>
       </w:r>
     </w:p>
-    <w:bookmarkEnd w:id="23"/>
-    <w:bookmarkEnd w:id="24"/>
-    <w:bookmarkEnd w:id="25"/>
+    <w:bookmarkEnd w:id="27"/>
+    <w:bookmarkEnd w:id="28"/>
+    <w:bookmarkEnd w:id="29"/>
     <w:sectPr/>
   </w:body>
 </w:document>

</xml_diff>